<commit_message>
ELM - Test hradla TTL
</commit_message>
<xml_diff>
--- a/ELM/TTL/uloha.docx
+++ b/ELM/TTL/uloha.docx
@@ -61,8 +61,10 @@
                 <w:rFonts w:asciiTheme="majorHAnsi" w:hAnsiTheme="majorHAnsi" w:cstheme="majorHAnsi"/>
                 <w:sz w:val="36"/>
               </w:rPr>
-              <w:t>15</w:t>
+              <w:t>5</w:t>
             </w:r>
+            <w:bookmarkStart w:id="0" w:name="_GoBack"/>
+            <w:bookmarkEnd w:id="0"/>
             <w:r>
               <w:rPr>
                 <w:rFonts w:asciiTheme="majorHAnsi" w:hAnsiTheme="majorHAnsi" w:cstheme="majorHAnsi"/>
@@ -75,21 +77,21 @@
                 <w:rFonts w:asciiTheme="majorHAnsi" w:hAnsiTheme="majorHAnsi" w:cstheme="majorHAnsi"/>
                 <w:sz w:val="36"/>
               </w:rPr>
-              <w:t>1</w:t>
+              <w:t>2</w:t>
             </w:r>
             <w:r>
               <w:rPr>
                 <w:rFonts w:asciiTheme="majorHAnsi" w:hAnsiTheme="majorHAnsi" w:cstheme="majorHAnsi"/>
                 <w:sz w:val="36"/>
               </w:rPr>
-              <w:t>. 201</w:t>
+              <w:t>. 20</w:t>
             </w:r>
             <w:r>
               <w:rPr>
                 <w:rFonts w:asciiTheme="majorHAnsi" w:hAnsiTheme="majorHAnsi" w:cstheme="majorHAnsi"/>
                 <w:sz w:val="36"/>
               </w:rPr>
-              <w:t>9</w:t>
+              <w:t>20</w:t>
             </w:r>
           </w:p>
         </w:tc>
@@ -204,7 +206,14 @@
                 <w:rFonts w:asciiTheme="majorHAnsi" w:hAnsiTheme="majorHAnsi" w:cstheme="majorHAnsi"/>
                 <w:sz w:val="44"/>
               </w:rPr>
-              <w:t>14</w:t>
+              <w:t>1</w:t>
+            </w:r>
+            <w:r>
+              <w:rPr>
+                <w:rFonts w:asciiTheme="majorHAnsi" w:hAnsiTheme="majorHAnsi" w:cstheme="majorHAnsi"/>
+                <w:sz w:val="44"/>
+              </w:rPr>
+              <w:t>5</w:t>
             </w:r>
           </w:p>
         </w:tc>
@@ -226,7 +235,7 @@
                 <w:rFonts w:asciiTheme="majorHAnsi" w:hAnsiTheme="majorHAnsi" w:cstheme="majorHAnsi"/>
                 <w:sz w:val="44"/>
               </w:rPr>
-              <w:t>Měření s elektronickou zátěží</w:t>
+              <w:t>Test hradla TTL</w:t>
             </w:r>
           </w:p>
         </w:tc>
@@ -320,7 +329,13 @@
         <w:rPr>
           <w:rFonts w:asciiTheme="majorHAnsi" w:hAnsiTheme="majorHAnsi" w:cstheme="majorHAnsi"/>
         </w:rPr>
-        <w:t xml:space="preserve"> který pomocí elektronické zátěže změří zatěžovací charakterisitku laboratorního zdroje AUL 310.</w:t>
+        <w:t xml:space="preserve"> který pomocí </w:t>
+      </w:r>
+      <w:r>
+        <w:rPr>
+          <w:rFonts w:asciiTheme="majorHAnsi" w:hAnsiTheme="majorHAnsi" w:cstheme="majorHAnsi"/>
+        </w:rPr>
+        <w:t>zjistí stav TTL hradla 7400.</w:t>
       </w:r>
     </w:p>
     <w:p>
@@ -334,10 +349,19 @@
     </w:p>
     <w:p>
       <w:pPr>
+        <w:pStyle w:val="Nadpis2"/>
+      </w:pPr>
+      <w:r>
+        <w:tab/>
+        <w:t>Přechodová charakteristika</w:t>
+      </w:r>
+    </w:p>
+    <w:p>
+      <w:pPr>
         <w:jc w:val="center"/>
       </w:pPr>
       <w:r>
-        <w:object w:dxaOrig="4590" w:dyaOrig="3076" w14:anchorId="3092082C">
+        <w:object w:dxaOrig="2716" w:dyaOrig="2100" w14:anchorId="7EFF692A">
           <v:shapetype id="_x0000_t75" coordsize="21600,21600" o:spt="75" o:preferrelative="t" path="m@4@5l@4@11@9@11@9@5xe" filled="f" stroked="f">
             <v:stroke joinstyle="miter"/>
             <v:formulas>
@@ -357,10 +381,32 @@
             <v:path o:extrusionok="f" gradientshapeok="t" o:connecttype="rect"/>
             <o:lock v:ext="edit" aspectratio="t"/>
           </v:shapetype>
-          <v:shape id="_x0000_i1032" type="#_x0000_t75" style="width:133pt;height:89.5pt" o:ole="">
+          <v:shape id="_x0000_i1029" type="#_x0000_t75" style="width:287.15pt;height:221.85pt" o:ole="">
             <v:imagedata r:id="rId8" o:title=""/>
           </v:shape>
-          <o:OLEObject Type="Embed" ProgID="Visio.Drawing.15" ShapeID="_x0000_i1032" DrawAspect="Content" ObjectID="_1641145499" r:id="rId9"/>
+          <o:OLEObject Type="Embed" ProgID="Visio.Drawing.15" ShapeID="_x0000_i1029" DrawAspect="Content" ObjectID="_1642956850" r:id="rId9"/>
+        </w:object>
+      </w:r>
+    </w:p>
+    <w:p>
+      <w:pPr>
+        <w:pStyle w:val="Nadpis2"/>
+      </w:pPr>
+      <w:r>
+        <w:tab/>
+        <w:t>Vstupní charakteristika</w:t>
+      </w:r>
+    </w:p>
+    <w:p>
+      <w:pPr>
+        <w:jc w:val="center"/>
+      </w:pPr>
+      <w:r>
+        <w:object w:dxaOrig="3345" w:dyaOrig="2100" w14:anchorId="647703CC">
+          <v:shape id="_x0000_i1034" type="#_x0000_t75" style="width:284.65pt;height:179.15pt" o:ole="">
+            <v:imagedata r:id="rId10" o:title=""/>
+          </v:shape>
+          <o:OLEObject Type="Embed" ProgID="Visio.Drawing.15" ShapeID="_x0000_i1034" DrawAspect="Content" ObjectID="_1642956851" r:id="rId11"/>
         </w:object>
       </w:r>
     </w:p>
@@ -387,18 +433,19 @@
         <w:tblLook w:val="04A0" w:firstRow="1" w:lastRow="0" w:firstColumn="1" w:lastColumn="0" w:noHBand="0" w:noVBand="1"/>
       </w:tblPr>
       <w:tblGrid>
-        <w:gridCol w:w="2733"/>
-        <w:gridCol w:w="3814"/>
-        <w:gridCol w:w="3023"/>
+        <w:gridCol w:w="1835"/>
+        <w:gridCol w:w="898"/>
+        <w:gridCol w:w="3698"/>
+        <w:gridCol w:w="1982"/>
       </w:tblGrid>
       <w:tr>
         <w:trPr>
-          <w:trHeight w:val="397"/>
+          <w:trHeight w:val="436"/>
           <w:jc w:val="center"/>
         </w:trPr>
         <w:tc>
           <w:tcPr>
-            <w:tcW w:w="2733" w:type="dxa"/>
+            <w:tcW w:w="1835" w:type="dxa"/>
             <w:tcBorders>
               <w:bottom w:val="single" w:sz="12" w:space="0" w:color="auto"/>
             </w:tcBorders>
@@ -421,7 +468,7 @@
         </w:tc>
         <w:tc>
           <w:tcPr>
-            <w:tcW w:w="3814" w:type="dxa"/>
+            <w:tcW w:w="898" w:type="dxa"/>
             <w:tcBorders>
               <w:bottom w:val="single" w:sz="12" w:space="0" w:color="auto"/>
             </w:tcBorders>
@@ -438,13 +485,13 @@
               <w:rPr>
                 <w:rFonts w:asciiTheme="majorHAnsi" w:hAnsiTheme="majorHAnsi" w:cstheme="majorHAnsi"/>
               </w:rPr>
-              <w:t>Údaje</w:t>
+              <w:t>Značka</w:t>
             </w:r>
           </w:p>
         </w:tc>
         <w:tc>
           <w:tcPr>
-            <w:tcW w:w="3023" w:type="dxa"/>
+            <w:tcW w:w="3698" w:type="dxa"/>
             <w:tcBorders>
               <w:bottom w:val="single" w:sz="12" w:space="0" w:color="auto"/>
             </w:tcBorders>
@@ -461,6 +508,29 @@
               <w:rPr>
                 <w:rFonts w:asciiTheme="majorHAnsi" w:hAnsiTheme="majorHAnsi" w:cstheme="majorHAnsi"/>
               </w:rPr>
+              <w:t>Údaje</w:t>
+            </w:r>
+          </w:p>
+        </w:tc>
+        <w:tc>
+          <w:tcPr>
+            <w:tcW w:w="1982" w:type="dxa"/>
+            <w:tcBorders>
+              <w:bottom w:val="single" w:sz="12" w:space="0" w:color="auto"/>
+            </w:tcBorders>
+            <w:vAlign w:val="center"/>
+          </w:tcPr>
+          <w:p>
+            <w:pPr>
+              <w:jc w:val="center"/>
+              <w:rPr>
+                <w:rFonts w:asciiTheme="majorHAnsi" w:hAnsiTheme="majorHAnsi" w:cstheme="majorHAnsi"/>
+              </w:rPr>
+            </w:pPr>
+            <w:r>
+              <w:rPr>
+                <w:rFonts w:asciiTheme="majorHAnsi" w:hAnsiTheme="majorHAnsi" w:cstheme="majorHAnsi"/>
+              </w:rPr>
               <w:t>Evidenční číslo</w:t>
             </w:r>
           </w:p>
@@ -468,12 +538,12 @@
       </w:tr>
       <w:tr>
         <w:trPr>
-          <w:trHeight w:val="397"/>
+          <w:trHeight w:val="436"/>
           <w:jc w:val="center"/>
         </w:trPr>
         <w:tc>
           <w:tcPr>
-            <w:tcW w:w="2733" w:type="dxa"/>
+            <w:tcW w:w="1835" w:type="dxa"/>
             <w:tcBorders>
               <w:top w:val="single" w:sz="12" w:space="0" w:color="auto"/>
             </w:tcBorders>
@@ -490,13 +560,13 @@
               <w:rPr>
                 <w:rFonts w:asciiTheme="majorHAnsi" w:hAnsiTheme="majorHAnsi" w:cstheme="majorHAnsi"/>
               </w:rPr>
-              <w:t>Měřený zdroj</w:t>
+              <w:t>Generátor</w:t>
             </w:r>
           </w:p>
         </w:tc>
         <w:tc>
           <w:tcPr>
-            <w:tcW w:w="3814" w:type="dxa"/>
+            <w:tcW w:w="898" w:type="dxa"/>
             <w:tcBorders>
               <w:top w:val="single" w:sz="12" w:space="0" w:color="auto"/>
             </w:tcBorders>
@@ -513,13 +583,13 @@
               <w:rPr>
                 <w:rFonts w:asciiTheme="majorHAnsi" w:hAnsiTheme="majorHAnsi" w:cstheme="majorHAnsi"/>
               </w:rPr>
-              <w:t>AUL 310</w:t>
+              <w:t>G</w:t>
             </w:r>
           </w:p>
         </w:tc>
         <w:tc>
           <w:tcPr>
-            <w:tcW w:w="3023" w:type="dxa"/>
+            <w:tcW w:w="3698" w:type="dxa"/>
             <w:tcBorders>
               <w:top w:val="single" w:sz="12" w:space="0" w:color="auto"/>
             </w:tcBorders>
@@ -536,31 +606,48 @@
               <w:rPr>
                 <w:rFonts w:asciiTheme="majorHAnsi" w:hAnsiTheme="majorHAnsi" w:cstheme="majorHAnsi"/>
               </w:rPr>
+              <w:t>Agilent 33250A</w:t>
+            </w:r>
+          </w:p>
+        </w:tc>
+        <w:tc>
+          <w:tcPr>
+            <w:tcW w:w="1982" w:type="dxa"/>
+            <w:tcBorders>
+              <w:top w:val="single" w:sz="12" w:space="0" w:color="auto"/>
+            </w:tcBorders>
+            <w:vAlign w:val="center"/>
+          </w:tcPr>
+          <w:p>
+            <w:pPr>
+              <w:jc w:val="center"/>
+              <w:rPr>
+                <w:rFonts w:asciiTheme="majorHAnsi" w:hAnsiTheme="majorHAnsi" w:cstheme="majorHAnsi"/>
+              </w:rPr>
+            </w:pPr>
+            <w:r>
+              <w:rPr>
+                <w:rFonts w:asciiTheme="majorHAnsi" w:hAnsiTheme="majorHAnsi" w:cstheme="majorHAnsi"/>
+              </w:rPr>
               <w:t>LE</w:t>
             </w:r>
             <w:r>
               <w:rPr>
                 <w:rFonts w:asciiTheme="majorHAnsi" w:hAnsiTheme="majorHAnsi" w:cstheme="majorHAnsi"/>
               </w:rPr>
-              <w:t xml:space="preserve">2 </w:t>
-            </w:r>
-            <w:r>
-              <w:rPr>
-                <w:rFonts w:asciiTheme="majorHAnsi" w:hAnsiTheme="majorHAnsi" w:cstheme="majorHAnsi"/>
-              </w:rPr>
-              <w:t>1029</w:t>
+              <w:t xml:space="preserve"> 108</w:t>
             </w:r>
           </w:p>
         </w:tc>
       </w:tr>
       <w:tr>
         <w:trPr>
-          <w:trHeight w:val="397"/>
+          <w:trHeight w:val="436"/>
           <w:jc w:val="center"/>
         </w:trPr>
         <w:tc>
           <w:tcPr>
-            <w:tcW w:w="2733" w:type="dxa"/>
+            <w:tcW w:w="1835" w:type="dxa"/>
             <w:vAlign w:val="center"/>
           </w:tcPr>
           <w:p>
@@ -574,13 +661,13 @@
               <w:rPr>
                 <w:rFonts w:asciiTheme="majorHAnsi" w:hAnsiTheme="majorHAnsi" w:cstheme="majorHAnsi"/>
               </w:rPr>
-              <w:t>Elektronická zatěž</w:t>
+              <w:t>Multimetr</w:t>
             </w:r>
           </w:p>
         </w:tc>
         <w:tc>
           <w:tcPr>
-            <w:tcW w:w="3814" w:type="dxa"/>
+            <w:tcW w:w="898" w:type="dxa"/>
             <w:vAlign w:val="center"/>
           </w:tcPr>
           <w:p>
@@ -594,13 +681,13 @@
               <w:rPr>
                 <w:rFonts w:asciiTheme="majorHAnsi" w:hAnsiTheme="majorHAnsi" w:cstheme="majorHAnsi"/>
               </w:rPr>
-              <w:t>LD400P</w:t>
+              <w:t>V, A</w:t>
             </w:r>
           </w:p>
         </w:tc>
         <w:tc>
           <w:tcPr>
-            <w:tcW w:w="3023" w:type="dxa"/>
+            <w:tcW w:w="3698" w:type="dxa"/>
             <w:vAlign w:val="center"/>
           </w:tcPr>
           <w:p>
@@ -614,13 +701,33 @@
               <w:rPr>
                 <w:rFonts w:asciiTheme="majorHAnsi" w:hAnsiTheme="majorHAnsi" w:cstheme="majorHAnsi"/>
               </w:rPr>
+              <w:t>Agilent 34401A</w:t>
+            </w:r>
+          </w:p>
+        </w:tc>
+        <w:tc>
+          <w:tcPr>
+            <w:tcW w:w="1982" w:type="dxa"/>
+            <w:vAlign w:val="center"/>
+          </w:tcPr>
+          <w:p>
+            <w:pPr>
+              <w:jc w:val="center"/>
+              <w:rPr>
+                <w:rFonts w:asciiTheme="majorHAnsi" w:hAnsiTheme="majorHAnsi" w:cstheme="majorHAnsi"/>
+              </w:rPr>
+            </w:pPr>
+            <w:r>
+              <w:rPr>
+                <w:rFonts w:asciiTheme="majorHAnsi" w:hAnsiTheme="majorHAnsi" w:cstheme="majorHAnsi"/>
+              </w:rPr>
               <w:t xml:space="preserve">LE </w:t>
             </w:r>
             <w:r>
               <w:rPr>
                 <w:rFonts w:asciiTheme="majorHAnsi" w:hAnsiTheme="majorHAnsi" w:cstheme="majorHAnsi"/>
               </w:rPr>
-              <w:t>5099</w:t>
+              <w:t>5026</w:t>
             </w:r>
           </w:p>
         </w:tc>
@@ -629,33 +736,77 @@
     <w:p>
       <w:pPr>
         <w:pStyle w:val="Nadpis1"/>
-      </w:pPr>
-      <w:r>
-        <w:t>Otázky</w:t>
+        <w:spacing w:after="240"/>
+      </w:pPr>
+      <w:r>
+        <w:lastRenderedPageBreak/>
+        <w:t>Program</w:t>
       </w:r>
     </w:p>
     <w:p>
       <w:pPr>
         <w:pStyle w:val="Nadpis2"/>
         <w:spacing w:after="240"/>
-        <w:rPr>
-          <w:rFonts w:cstheme="majorHAnsi"/>
-        </w:rPr>
       </w:pPr>
       <w:r>
         <w:tab/>
-      </w:r>
-      <w:r>
-        <w:rPr>
-          <w:rFonts w:cstheme="majorHAnsi"/>
-        </w:rPr>
-        <w:t>Jaké jsou režimy EZ LD400 a jaký režim vybereme pro dané zadání</w:t>
-      </w:r>
-      <w:r>
-        <w:rPr>
-          <w:rFonts w:cstheme="majorHAnsi"/>
-        </w:rPr>
-        <w:t>?</w:t>
+        <w:t>Přechodová charakteristika</w:t>
+      </w:r>
+    </w:p>
+    <w:p>
+      <w:pPr>
+        <w:jc w:val="center"/>
+      </w:pPr>
+      <w:r>
+        <w:object w:dxaOrig="9256" w:dyaOrig="7006" w14:anchorId="6CE35958">
+          <v:shape id="_x0000_i1048" type="#_x0000_t75" style="width:463pt;height:349.95pt" o:ole="">
+            <v:imagedata r:id="rId12" o:title=""/>
+          </v:shape>
+          <o:OLEObject Type="Embed" ProgID="Visio.Drawing.15" ShapeID="_x0000_i1048" DrawAspect="Content" ObjectID="_1642956852" r:id="rId13"/>
+        </w:object>
+      </w:r>
+    </w:p>
+    <w:p>
+      <w:pPr>
+        <w:pStyle w:val="Nadpis2"/>
+        <w:spacing w:after="240"/>
+      </w:pPr>
+      <w:r>
+        <w:tab/>
+        <w:t>Vstupní charakteristika</w:t>
+      </w:r>
+    </w:p>
+    <w:p>
+      <w:pPr>
+        <w:jc w:val="center"/>
+      </w:pPr>
+      <w:r>
+        <w:object w:dxaOrig="9256" w:dyaOrig="6601" w14:anchorId="4C16E8A3">
+          <v:shape id="_x0000_i1041" type="#_x0000_t75" style="width:452.95pt;height:322.35pt" o:ole="">
+            <v:imagedata r:id="rId14" o:title=""/>
+          </v:shape>
+          <o:OLEObject Type="Embed" ProgID="Visio.Drawing.15" ShapeID="_x0000_i1041" DrawAspect="Content" ObjectID="_1642956853" r:id="rId15"/>
+        </w:object>
+      </w:r>
+    </w:p>
+    <w:p>
+      <w:pPr>
+        <w:pStyle w:val="Nadpis1"/>
+        <w:spacing w:after="240"/>
+      </w:pPr>
+      <w:r>
+        <w:lastRenderedPageBreak/>
+        <w:t>Popis programu</w:t>
+      </w:r>
+    </w:p>
+    <w:p>
+      <w:pPr>
+        <w:pStyle w:val="Nadpis2"/>
+        <w:spacing w:after="240"/>
+      </w:pPr>
+      <w:r>
+        <w:tab/>
+        <w:t>Přechodová charakteristika</w:t>
       </w:r>
     </w:p>
     <w:p>
@@ -663,21 +814,17 @@
         <w:pStyle w:val="Odstavecseseznamem"/>
         <w:numPr>
           <w:ilvl w:val="0"/>
-          <w:numId w:val="11"/>
+          <w:numId w:val="12"/>
         </w:numPr>
         <w:rPr>
           <w:rFonts w:asciiTheme="majorHAnsi" w:hAnsiTheme="majorHAnsi" w:cstheme="majorHAnsi"/>
-          <w:b/>
-          <w:bCs/>
         </w:rPr>
       </w:pPr>
       <w:r>
         <w:rPr>
           <w:rFonts w:asciiTheme="majorHAnsi" w:hAnsiTheme="majorHAnsi" w:cstheme="majorHAnsi"/>
-          <w:b/>
-          <w:bCs/>
-        </w:rPr>
-        <w:t>CC – constant current</w:t>
+        </w:rPr>
+        <w:t>Nastavení přístrojů</w:t>
       </w:r>
     </w:p>
     <w:p>
@@ -685,7 +832,7 @@
         <w:pStyle w:val="Odstavecseseznamem"/>
         <w:numPr>
           <w:ilvl w:val="0"/>
-          <w:numId w:val="11"/>
+          <w:numId w:val="12"/>
         </w:numPr>
         <w:rPr>
           <w:rFonts w:asciiTheme="majorHAnsi" w:hAnsiTheme="majorHAnsi" w:cstheme="majorHAnsi"/>
@@ -695,7 +842,7 @@
         <w:rPr>
           <w:rFonts w:asciiTheme="majorHAnsi" w:hAnsiTheme="majorHAnsi" w:cstheme="majorHAnsi"/>
         </w:rPr>
-        <w:t>CV – constant voltage</w:t>
+        <w:t>Inicializace smyčka od-do</w:t>
       </w:r>
     </w:p>
     <w:p>
@@ -703,7 +850,7 @@
         <w:pStyle w:val="Odstavecseseznamem"/>
         <w:numPr>
           <w:ilvl w:val="0"/>
-          <w:numId w:val="11"/>
+          <w:numId w:val="12"/>
         </w:numPr>
         <w:rPr>
           <w:rFonts w:asciiTheme="majorHAnsi" w:hAnsiTheme="majorHAnsi" w:cstheme="majorHAnsi"/>
@@ -713,7 +860,7 @@
         <w:rPr>
           <w:rFonts w:asciiTheme="majorHAnsi" w:hAnsiTheme="majorHAnsi" w:cstheme="majorHAnsi"/>
         </w:rPr>
-        <w:t>CP – constant power</w:t>
+        <w:t>Nastavení požadovaného napětí na generátoru</w:t>
       </w:r>
     </w:p>
     <w:p>
@@ -721,7 +868,7 @@
         <w:pStyle w:val="Odstavecseseznamem"/>
         <w:numPr>
           <w:ilvl w:val="0"/>
-          <w:numId w:val="11"/>
+          <w:numId w:val="12"/>
         </w:numPr>
         <w:rPr>
           <w:rFonts w:asciiTheme="majorHAnsi" w:hAnsiTheme="majorHAnsi" w:cstheme="majorHAnsi"/>
@@ -731,7 +878,7 @@
         <w:rPr>
           <w:rFonts w:asciiTheme="majorHAnsi" w:hAnsiTheme="majorHAnsi" w:cstheme="majorHAnsi"/>
         </w:rPr>
-        <w:t>CR – constant resistance</w:t>
+        <w:t>Odečet napětí z multimetru</w:t>
       </w:r>
     </w:p>
     <w:p>
@@ -739,7 +886,43 @@
         <w:pStyle w:val="Odstavecseseznamem"/>
         <w:numPr>
           <w:ilvl w:val="0"/>
-          <w:numId w:val="11"/>
+          <w:numId w:val="12"/>
+        </w:numPr>
+        <w:rPr>
+          <w:rFonts w:asciiTheme="majorHAnsi" w:hAnsiTheme="majorHAnsi" w:cstheme="majorHAnsi"/>
+        </w:rPr>
+      </w:pPr>
+      <w:r>
+        <w:rPr>
+          <w:rFonts w:asciiTheme="majorHAnsi" w:hAnsiTheme="majorHAnsi" w:cstheme="majorHAnsi"/>
+        </w:rPr>
+        <w:t>Rozhodnutí zda je hradlo v pořádku nebo ne</w:t>
+      </w:r>
+    </w:p>
+    <w:p>
+      <w:pPr>
+        <w:pStyle w:val="Odstavecseseznamem"/>
+        <w:numPr>
+          <w:ilvl w:val="0"/>
+          <w:numId w:val="12"/>
+        </w:numPr>
+        <w:rPr>
+          <w:rFonts w:asciiTheme="majorHAnsi" w:hAnsiTheme="majorHAnsi" w:cstheme="majorHAnsi"/>
+        </w:rPr>
+      </w:pPr>
+      <w:r>
+        <w:rPr>
+          <w:rFonts w:asciiTheme="majorHAnsi" w:hAnsiTheme="majorHAnsi" w:cstheme="majorHAnsi"/>
+        </w:rPr>
+        <w:t>Sestavení souřadnic pro graf</w:t>
+      </w:r>
+    </w:p>
+    <w:p>
+      <w:pPr>
+        <w:pStyle w:val="Odstavecseseznamem"/>
+        <w:numPr>
+          <w:ilvl w:val="0"/>
+          <w:numId w:val="12"/>
         </w:numPr>
         <w:spacing w:after="240"/>
         <w:rPr>
@@ -750,13 +933,7 @@
         <w:rPr>
           <w:rFonts w:asciiTheme="majorHAnsi" w:hAnsiTheme="majorHAnsi" w:cstheme="majorHAnsi"/>
         </w:rPr>
-        <w:t xml:space="preserve">CG – constant </w:t>
-      </w:r>
-      <w:r>
-        <w:rPr>
-          <w:rFonts w:asciiTheme="majorHAnsi" w:hAnsiTheme="majorHAnsi" w:cstheme="majorHAnsi"/>
-        </w:rPr>
-        <w:t>conductance</w:t>
+        <w:t>Graf</w:t>
       </w:r>
     </w:p>
     <w:p>
@@ -764,309 +941,9 @@
         <w:pStyle w:val="Nadpis2"/>
         <w:spacing w:after="240"/>
         <w:ind w:left="708"/>
-        <w:rPr>
-          <w:rFonts w:cstheme="majorHAnsi"/>
-        </w:rPr>
-      </w:pPr>
-      <w:r>
-        <w:rPr>
-          <w:rFonts w:cstheme="majorHAnsi"/>
-        </w:rPr>
-        <w:t>Co je to zatěžovací charakterisitka zdroje napětí?</w:t>
-      </w:r>
-    </w:p>
-    <w:p>
-      <w:pPr>
-        <w:jc w:val="center"/>
-        <w:rPr>
-          <w:rFonts w:asciiTheme="majorHAnsi" w:hAnsiTheme="majorHAnsi" w:cstheme="majorHAnsi"/>
-        </w:rPr>
-      </w:pPr>
-      <m:oMathPara>
-        <m:oMath>
-          <m:r>
-            <w:rPr>
-              <w:rFonts w:ascii="Cambria Math" w:hAnsi="Cambria Math" w:cstheme="majorHAnsi"/>
-            </w:rPr>
-            <m:t>U=f</m:t>
-          </m:r>
-          <m:d>
-            <m:dPr>
-              <m:ctrlPr>
-                <w:rPr>
-                  <w:rFonts w:ascii="Cambria Math" w:hAnsi="Cambria Math" w:cstheme="majorHAnsi"/>
-                  <w:i/>
-                </w:rPr>
-              </m:ctrlPr>
-            </m:dPr>
-            <m:e>
-              <m:r>
-                <w:rPr>
-                  <w:rFonts w:ascii="Cambria Math" w:hAnsi="Cambria Math" w:cstheme="majorHAnsi"/>
-                </w:rPr>
-                <m:t>I</m:t>
-              </m:r>
-            </m:e>
-          </m:d>
-        </m:oMath>
-      </m:oMathPara>
-    </w:p>
-    <w:p>
-      <w:pPr>
-        <w:pStyle w:val="Nadpis2"/>
-        <w:ind w:left="705"/>
-        <w:rPr>
-          <w:rFonts w:cstheme="majorHAnsi"/>
-        </w:rPr>
-      </w:pPr>
-      <w:r>
-        <w:rPr>
-          <w:rFonts w:cstheme="majorHAnsi"/>
-        </w:rPr>
-        <w:t>Naznačte způsob stanovení vnitřního odporu z naměřené zatěžovací charakteristiky. Jaký R</w:t>
-      </w:r>
-      <w:r>
-        <w:rPr>
-          <w:rFonts w:cstheme="majorHAnsi"/>
-          <w:vertAlign w:val="subscript"/>
-        </w:rPr>
-        <w:t xml:space="preserve">i </w:t>
-      </w:r>
-      <w:r>
-        <w:rPr>
-          <w:rFonts w:cstheme="majorHAnsi"/>
-        </w:rPr>
-        <w:t>má ideální zdroj napětí?</w:t>
-      </w:r>
-    </w:p>
-    <w:p>
-      <w:pPr>
-        <w:spacing w:before="240"/>
-        <w:rPr>
-          <w:rFonts w:asciiTheme="majorHAnsi" w:hAnsiTheme="majorHAnsi" w:cstheme="majorHAnsi"/>
-        </w:rPr>
-      </w:pPr>
-      <w:r>
-        <w:rPr>
-          <w:rFonts w:asciiTheme="majorHAnsi" w:hAnsiTheme="majorHAnsi" w:cstheme="majorHAnsi"/>
-        </w:rPr>
-        <w:tab/>
-      </w:r>
-      <w:r>
-        <w:rPr>
-          <w:rFonts w:asciiTheme="majorHAnsi" w:hAnsiTheme="majorHAnsi" w:cstheme="majorHAnsi"/>
-        </w:rPr>
-        <w:tab/>
-        <w:t>Ideální zdroj má R</w:t>
-      </w:r>
-      <w:r>
-        <w:rPr>
-          <w:rFonts w:asciiTheme="majorHAnsi" w:hAnsiTheme="majorHAnsi" w:cstheme="majorHAnsi"/>
-          <w:vertAlign w:val="subscript"/>
-        </w:rPr>
-        <w:t>i</w:t>
-      </w:r>
-      <w:r>
-        <w:rPr>
-          <w:rFonts w:asciiTheme="majorHAnsi" w:hAnsiTheme="majorHAnsi" w:cstheme="majorHAnsi"/>
-        </w:rPr>
-        <w:t xml:space="preserve"> = 0 Ω</w:t>
-      </w:r>
-    </w:p>
-    <w:p>
-      <w:pPr>
-        <w:spacing w:before="240"/>
-        <w:jc w:val="center"/>
-        <w:rPr>
-          <w:rFonts w:asciiTheme="majorHAnsi" w:hAnsiTheme="majorHAnsi" w:cstheme="majorHAnsi"/>
-        </w:rPr>
-      </w:pPr>
-      <m:oMathPara>
-        <m:oMath>
-          <m:sSub>
-            <m:sSubPr>
-              <m:ctrlPr>
-                <w:rPr>
-                  <w:rFonts w:ascii="Cambria Math" w:hAnsi="Cambria Math" w:cstheme="majorHAnsi"/>
-                  <w:i/>
-                </w:rPr>
-              </m:ctrlPr>
-            </m:sSubPr>
-            <m:e>
-              <m:r>
-                <w:rPr>
-                  <w:rFonts w:ascii="Cambria Math" w:hAnsi="Cambria Math" w:cstheme="majorHAnsi"/>
-                </w:rPr>
-                <m:t>R</m:t>
-              </m:r>
-            </m:e>
-            <m:sub>
-              <m:r>
-                <w:rPr>
-                  <w:rFonts w:ascii="Cambria Math" w:hAnsi="Cambria Math" w:cstheme="majorHAnsi"/>
-                </w:rPr>
-                <m:t>i</m:t>
-              </m:r>
-            </m:sub>
-          </m:sSub>
-          <m:r>
-            <w:rPr>
-              <w:rFonts w:ascii="Cambria Math" w:hAnsi="Cambria Math" w:cstheme="majorHAnsi"/>
-            </w:rPr>
-            <m:t>=</m:t>
-          </m:r>
-          <m:f>
-            <m:fPr>
-              <m:ctrlPr>
-                <w:rPr>
-                  <w:rFonts w:ascii="Cambria Math" w:hAnsi="Cambria Math" w:cstheme="majorHAnsi"/>
-                  <w:i/>
-                </w:rPr>
-              </m:ctrlPr>
-            </m:fPr>
-            <m:num>
-              <m:r>
-                <w:rPr>
-                  <w:rFonts w:ascii="Cambria Math" w:hAnsi="Cambria Math" w:cstheme="majorHAnsi"/>
-                </w:rPr>
-                <m:t>∆</m:t>
-              </m:r>
-              <m:sSub>
-                <m:sSubPr>
-                  <m:ctrlPr>
-                    <w:rPr>
-                      <w:rFonts w:ascii="Cambria Math" w:hAnsi="Cambria Math" w:cstheme="majorHAnsi"/>
-                      <w:i/>
-                    </w:rPr>
-                  </m:ctrlPr>
-                </m:sSubPr>
-                <m:e>
-                  <m:r>
-                    <w:rPr>
-                      <w:rFonts w:ascii="Cambria Math" w:hAnsi="Cambria Math" w:cstheme="majorHAnsi"/>
-                    </w:rPr>
-                    <m:t>U</m:t>
-                  </m:r>
-                </m:e>
-                <m:sub>
-                  <m:r>
-                    <w:rPr>
-                      <w:rFonts w:ascii="Cambria Math" w:hAnsi="Cambria Math" w:cstheme="majorHAnsi"/>
-                    </w:rPr>
-                    <m:t>2</m:t>
-                  </m:r>
-                </m:sub>
-              </m:sSub>
-            </m:num>
-            <m:den>
-              <m:r>
-                <w:rPr>
-                  <w:rFonts w:ascii="Cambria Math" w:hAnsi="Cambria Math" w:cstheme="majorHAnsi"/>
-                </w:rPr>
-                <m:t>∆</m:t>
-              </m:r>
-              <m:sSub>
-                <m:sSubPr>
-                  <m:ctrlPr>
-                    <w:rPr>
-                      <w:rFonts w:ascii="Cambria Math" w:hAnsi="Cambria Math" w:cstheme="majorHAnsi"/>
-                      <w:i/>
-                    </w:rPr>
-                  </m:ctrlPr>
-                </m:sSubPr>
-                <m:e>
-                  <m:r>
-                    <w:rPr>
-                      <w:rFonts w:ascii="Cambria Math" w:hAnsi="Cambria Math" w:cstheme="majorHAnsi"/>
-                    </w:rPr>
-                    <m:t>I</m:t>
-                  </m:r>
-                </m:e>
-                <m:sub>
-                  <m:r>
-                    <w:rPr>
-                      <w:rFonts w:ascii="Cambria Math" w:hAnsi="Cambria Math" w:cstheme="majorHAnsi"/>
-                    </w:rPr>
-                    <m:t>2</m:t>
-                  </m:r>
-                </m:sub>
-              </m:sSub>
-            </m:den>
-          </m:f>
-        </m:oMath>
-      </m:oMathPara>
-    </w:p>
-    <w:p>
-      <w:pPr>
-        <w:pStyle w:val="Nadpis2"/>
-        <w:spacing w:after="240"/>
-      </w:pPr>
-      <w:r>
-        <w:tab/>
-        <w:t>Jak se bude chovat zdroj AUL 310 při překročení proudu nastaveného proudovou pojistkou</w:t>
-      </w:r>
-      <w:r>
-        <w:t>?</w:t>
-      </w:r>
-    </w:p>
-    <w:p>
-      <w:pPr>
-        <w:rPr>
-          <w:rFonts w:asciiTheme="majorHAnsi" w:hAnsiTheme="majorHAnsi" w:cstheme="majorHAnsi"/>
-        </w:rPr>
-      </w:pPr>
-      <w:r>
-        <w:tab/>
-      </w:r>
-      <w:r>
-        <w:tab/>
-      </w:r>
-      <w:r>
-        <w:rPr>
-          <w:rFonts w:asciiTheme="majorHAnsi" w:hAnsiTheme="majorHAnsi" w:cstheme="majorHAnsi"/>
-        </w:rPr>
-        <w:t>Jako zdroj proudu</w:t>
-      </w:r>
-      <w:r>
-        <w:rPr>
-          <w:rFonts w:asciiTheme="majorHAnsi" w:hAnsiTheme="majorHAnsi" w:cstheme="majorHAnsi"/>
-        </w:rPr>
-        <w:t>.</w:t>
-      </w:r>
-    </w:p>
-    <w:p>
-      <w:pPr>
-        <w:pStyle w:val="Nadpis1"/>
-        <w:spacing w:after="240"/>
-      </w:pPr>
-      <w:r>
-        <w:lastRenderedPageBreak/>
-        <w:t>Program</w:t>
-      </w:r>
-    </w:p>
-    <w:p>
-      <w:pPr>
-        <w:pStyle w:val="Nadpis1"/>
-        <w:spacing w:after="240"/>
-        <w:jc w:val="center"/>
-      </w:pPr>
-      <w:r>
-        <w:object w:dxaOrig="10081" w:dyaOrig="15241" w14:anchorId="23178C2C">
-          <v:shape id="_x0000_i1051" type="#_x0000_t75" style="width:482pt;height:722.5pt" o:ole="">
-            <v:imagedata r:id="rId10" o:title=""/>
-          </v:shape>
-          <o:OLEObject Type="Embed" ProgID="Visio.Drawing.15" ShapeID="_x0000_i1051" DrawAspect="Content" ObjectID="_1641145500" r:id="rId11"/>
-        </w:object>
-      </w:r>
-    </w:p>
-    <w:p>
-      <w:pPr>
-        <w:pStyle w:val="Nadpis1"/>
-        <w:spacing w:after="240"/>
-      </w:pPr>
-      <w:r>
-        <w:lastRenderedPageBreak/>
-        <w:t>Popis programu</w:t>
+      </w:pPr>
+      <w:r>
+        <w:t>Vstupní charakteristika</w:t>
       </w:r>
     </w:p>
     <w:p>
@@ -1074,29 +951,14 @@
         <w:pStyle w:val="Odstavecseseznamem"/>
         <w:numPr>
           <w:ilvl w:val="0"/>
-          <w:numId w:val="9"/>
+          <w:numId w:val="13"/>
         </w:numPr>
+      </w:pPr>
+      <w:r>
         <w:rPr>
           <w:rFonts w:asciiTheme="majorHAnsi" w:hAnsiTheme="majorHAnsi" w:cstheme="majorHAnsi"/>
         </w:rPr>
-      </w:pPr>
-      <w:r>
-        <w:rPr>
-          <w:rFonts w:asciiTheme="majorHAnsi" w:hAnsiTheme="majorHAnsi" w:cstheme="majorHAnsi"/>
-        </w:rPr>
-        <w:t>Vnější smyčka</w:t>
-      </w:r>
-      <w:r>
-        <w:rPr>
-          <w:rFonts w:asciiTheme="majorHAnsi" w:hAnsiTheme="majorHAnsi" w:cstheme="majorHAnsi"/>
-        </w:rPr>
-        <w:t>,</w:t>
-      </w:r>
-      <w:r>
-        <w:rPr>
-          <w:rFonts w:asciiTheme="majorHAnsi" w:hAnsiTheme="majorHAnsi" w:cstheme="majorHAnsi"/>
-        </w:rPr>
-        <w:t xml:space="preserve"> která je později přerušena blokem „Break“</w:t>
+        <w:t>Nastavení přístrojů</w:t>
       </w:r>
     </w:p>
     <w:p>
@@ -1104,17 +966,14 @@
         <w:pStyle w:val="Odstavecseseznamem"/>
         <w:numPr>
           <w:ilvl w:val="0"/>
-          <w:numId w:val="9"/>
+          <w:numId w:val="13"/>
         </w:numPr>
+      </w:pPr>
+      <w:r>
         <w:rPr>
           <w:rFonts w:asciiTheme="majorHAnsi" w:hAnsiTheme="majorHAnsi" w:cstheme="majorHAnsi"/>
         </w:rPr>
-      </w:pPr>
-      <w:r>
-        <w:rPr>
-          <w:rFonts w:asciiTheme="majorHAnsi" w:hAnsiTheme="majorHAnsi" w:cstheme="majorHAnsi"/>
-        </w:rPr>
-        <w:t>Nastavení elektronické zátěže a změření napětí zdroje naprázdno</w:t>
+        <w:t>Inicializace smyčky od-do</w:t>
       </w:r>
     </w:p>
     <w:p>
@@ -1122,17 +981,14 @@
         <w:pStyle w:val="Odstavecseseznamem"/>
         <w:numPr>
           <w:ilvl w:val="0"/>
-          <w:numId w:val="9"/>
+          <w:numId w:val="13"/>
         </w:numPr>
+      </w:pPr>
+      <w:r>
         <w:rPr>
           <w:rFonts w:asciiTheme="majorHAnsi" w:hAnsiTheme="majorHAnsi" w:cstheme="majorHAnsi"/>
         </w:rPr>
-      </w:pPr>
-      <w:r>
-        <w:rPr>
-          <w:rFonts w:asciiTheme="majorHAnsi" w:hAnsiTheme="majorHAnsi" w:cstheme="majorHAnsi"/>
-        </w:rPr>
-        <w:t>Vnitřní smyčka která inkrementuje proud</w:t>
+        <w:t>Nastavení požadovaného napětí na generátoru</w:t>
       </w:r>
     </w:p>
     <w:p>
@@ -1140,17 +996,14 @@
         <w:pStyle w:val="Odstavecseseznamem"/>
         <w:numPr>
           <w:ilvl w:val="0"/>
-          <w:numId w:val="9"/>
+          <w:numId w:val="13"/>
         </w:numPr>
+      </w:pPr>
+      <w:r>
         <w:rPr>
           <w:rFonts w:asciiTheme="majorHAnsi" w:hAnsiTheme="majorHAnsi" w:cstheme="majorHAnsi"/>
         </w:rPr>
-      </w:pPr>
-      <w:r>
-        <w:rPr>
-          <w:rFonts w:asciiTheme="majorHAnsi" w:hAnsiTheme="majorHAnsi" w:cstheme="majorHAnsi"/>
-        </w:rPr>
-        <w:t>Zapíše do elektronické zátěže hodnotu proudu kterou má nastavit</w:t>
+        <w:t>Odečet proudu z multimetru</w:t>
       </w:r>
     </w:p>
     <w:p>
@@ -1158,29 +1011,14 @@
         <w:pStyle w:val="Odstavecseseznamem"/>
         <w:numPr>
           <w:ilvl w:val="0"/>
-          <w:numId w:val="9"/>
+          <w:numId w:val="13"/>
         </w:numPr>
+      </w:pPr>
+      <w:r>
         <w:rPr>
           <w:rFonts w:asciiTheme="majorHAnsi" w:hAnsiTheme="majorHAnsi" w:cstheme="majorHAnsi"/>
         </w:rPr>
-      </w:pPr>
-      <w:r>
-        <w:rPr>
-          <w:rFonts w:asciiTheme="majorHAnsi" w:hAnsiTheme="majorHAnsi" w:cstheme="majorHAnsi"/>
-        </w:rPr>
-        <w:t>Po skončení vn</w:t>
-      </w:r>
-      <w:r>
-        <w:rPr>
-          <w:rFonts w:asciiTheme="majorHAnsi" w:hAnsiTheme="majorHAnsi" w:cstheme="majorHAnsi"/>
-        </w:rPr>
-        <w:t>i</w:t>
-      </w:r>
-      <w:r>
-        <w:rPr>
-          <w:rFonts w:asciiTheme="majorHAnsi" w:hAnsiTheme="majorHAnsi" w:cstheme="majorHAnsi"/>
-        </w:rPr>
-        <w:t>třní smyčky se vypne vstup zátěže</w:t>
+        <w:t>Sestavení souřadnic pro graf</w:t>
       </w:r>
     </w:p>
     <w:p>
@@ -1188,23 +1026,14 @@
         <w:pStyle w:val="Odstavecseseznamem"/>
         <w:numPr>
           <w:ilvl w:val="0"/>
-          <w:numId w:val="9"/>
+          <w:numId w:val="13"/>
         </w:numPr>
+      </w:pPr>
+      <w:r>
         <w:rPr>
           <w:rFonts w:asciiTheme="majorHAnsi" w:hAnsiTheme="majorHAnsi" w:cstheme="majorHAnsi"/>
         </w:rPr>
-      </w:pPr>
-      <w:r>
-        <w:rPr>
-          <w:rFonts w:asciiTheme="majorHAnsi" w:hAnsiTheme="majorHAnsi" w:cstheme="majorHAnsi"/>
-        </w:rPr>
-        <w:t>Přečte proud, kt</w:t>
-      </w:r>
-      <w:r>
-        <w:rPr>
-          <w:rFonts w:asciiTheme="majorHAnsi" w:hAnsiTheme="majorHAnsi" w:cstheme="majorHAnsi"/>
-        </w:rPr>
-        <w:t>erý zdroj dodává do zátěže</w:t>
+        <w:t>Vypnutí výstupu generátoru po ukončení měření</w:t>
       </w:r>
     </w:p>
     <w:p>
@@ -1212,114 +1041,32 @@
         <w:pStyle w:val="Odstavecseseznamem"/>
         <w:numPr>
           <w:ilvl w:val="0"/>
-          <w:numId w:val="9"/>
+          <w:numId w:val="13"/>
         </w:numPr>
+      </w:pPr>
+      <w:r>
         <w:rPr>
           <w:rFonts w:asciiTheme="majorHAnsi" w:hAnsiTheme="majorHAnsi" w:cstheme="majorHAnsi"/>
         </w:rPr>
-      </w:pPr>
+        <w:t>G</w:t>
+      </w:r>
       <w:r>
         <w:rPr>
           <w:rFonts w:asciiTheme="majorHAnsi" w:hAnsiTheme="majorHAnsi" w:cstheme="majorHAnsi"/>
         </w:rPr>
-        <w:t>Vyskakovací okénko které se nás zeptá, zdali chceme změřit další charakteristiku</w:t>
+        <w:t>r</w:t>
       </w:r>
       <w:r>
         <w:rPr>
           <w:rFonts w:asciiTheme="majorHAnsi" w:hAnsiTheme="majorHAnsi" w:cstheme="majorHAnsi"/>
         </w:rPr>
-        <w:t>. Pokud nechcene vyvolá blok „Break“</w:t>
-      </w:r>
-    </w:p>
-    <w:p>
-      <w:pPr>
-        <w:pStyle w:val="Odstavecseseznamem"/>
-        <w:numPr>
-          <w:ilvl w:val="0"/>
-          <w:numId w:val="9"/>
-        </w:numPr>
+        <w:t>a</w:t>
+      </w:r>
+      <w:r>
         <w:rPr>
           <w:rFonts w:asciiTheme="majorHAnsi" w:hAnsiTheme="majorHAnsi" w:cstheme="majorHAnsi"/>
         </w:rPr>
-      </w:pPr>
-      <w:r>
-        <w:rPr>
-          <w:rFonts w:asciiTheme="majorHAnsi" w:hAnsiTheme="majorHAnsi" w:cstheme="majorHAnsi"/>
-        </w:rPr>
-        <w:t>Zobrazení zatěžovacích charakteristik</w:t>
-      </w:r>
-    </w:p>
-    <w:p>
-      <w:pPr>
-        <w:pStyle w:val="Odstavecseseznamem"/>
-        <w:numPr>
-          <w:ilvl w:val="0"/>
-          <w:numId w:val="9"/>
-        </w:numPr>
-        <w:rPr>
-          <w:rFonts w:asciiTheme="majorHAnsi" w:hAnsiTheme="majorHAnsi" w:cstheme="majorHAnsi"/>
-        </w:rPr>
-      </w:pPr>
-      <w:r>
-        <w:rPr>
-          <w:rFonts w:asciiTheme="majorHAnsi" w:hAnsiTheme="majorHAnsi" w:cstheme="majorHAnsi"/>
-        </w:rPr>
-        <w:t>Zobrazení průměrného vniřního odporu zdroje a vniřního odpru pro konkrétní napětí</w:t>
-      </w:r>
-    </w:p>
-    <w:p>
-      <w:pPr>
-        <w:pStyle w:val="Odstavecseseznamem"/>
-        <w:numPr>
-          <w:ilvl w:val="0"/>
-          <w:numId w:val="9"/>
-        </w:numPr>
-        <w:rPr>
-          <w:rFonts w:asciiTheme="majorHAnsi" w:hAnsiTheme="majorHAnsi" w:cstheme="majorHAnsi"/>
-        </w:rPr>
-      </w:pPr>
-      <w:r>
-        <w:rPr>
-          <w:rFonts w:asciiTheme="majorHAnsi" w:hAnsiTheme="majorHAnsi" w:cstheme="majorHAnsi"/>
-        </w:rPr>
-        <w:t>Výpočet p</w:t>
-      </w:r>
-      <w:r>
-        <w:rPr>
-          <w:rFonts w:asciiTheme="majorHAnsi" w:hAnsiTheme="majorHAnsi" w:cstheme="majorHAnsi"/>
-        </w:rPr>
-        <w:t>r</w:t>
-      </w:r>
-      <w:r>
-        <w:rPr>
-          <w:rFonts w:asciiTheme="majorHAnsi" w:hAnsiTheme="majorHAnsi" w:cstheme="majorHAnsi"/>
-        </w:rPr>
-        <w:t>ůměrného R</w:t>
-      </w:r>
-      <w:r>
-        <w:rPr>
-          <w:rFonts w:asciiTheme="majorHAnsi" w:hAnsiTheme="majorHAnsi" w:cstheme="majorHAnsi"/>
-          <w:vertAlign w:val="subscript"/>
-        </w:rPr>
-        <w:t>i</w:t>
-      </w:r>
-    </w:p>
-    <w:p>
-      <w:pPr>
-        <w:pStyle w:val="Odstavecseseznamem"/>
-        <w:numPr>
-          <w:ilvl w:val="0"/>
-          <w:numId w:val="9"/>
-        </w:numPr>
-        <w:rPr>
-          <w:rFonts w:asciiTheme="majorHAnsi" w:hAnsiTheme="majorHAnsi" w:cstheme="majorHAnsi"/>
-        </w:rPr>
-      </w:pPr>
-      <w:r>
-        <w:rPr>
-          <w:rFonts w:asciiTheme="majorHAnsi" w:hAnsiTheme="majorHAnsi" w:cstheme="majorHAnsi"/>
-        </w:rPr>
-        <w:t>Zkonstruování dat pro zobrazení na alfanumericu</w:t>
+        <w:t>f</w:t>
       </w:r>
     </w:p>
     <w:p>
@@ -1342,51 +1089,25 @@
         <w:rPr>
           <w:rFonts w:asciiTheme="majorHAnsi" w:hAnsiTheme="majorHAnsi" w:cstheme="majorHAnsi"/>
         </w:rPr>
-        <w:t>Program se nám povedl a pracoval tak j</w:t>
-      </w:r>
-      <w:bookmarkStart w:id="0" w:name="_GoBack"/>
-      <w:bookmarkEnd w:id="0"/>
+        <w:t xml:space="preserve">Podařilo se nám změřit přechodovou i vstupní charakteristiku. </w:t>
+      </w:r>
       <w:r>
         <w:rPr>
           <w:rFonts w:asciiTheme="majorHAnsi" w:hAnsiTheme="majorHAnsi" w:cstheme="majorHAnsi"/>
         </w:rPr>
-        <w:t>ak má. Elektronic</w:t>
-      </w:r>
-      <w:r>
+        <w:t>Charakteristiky vypadají stejně jako ty, které jsme měřili ve 3. ročníku. Měření charakteristik pomocí VEE je několikanásobně rychlejší než manuální měření.</w:t>
+      </w:r>
+    </w:p>
+    <w:p>
+      <w:pPr>
+        <w:ind w:left="705"/>
         <w:rPr>
           <w:rFonts w:asciiTheme="majorHAnsi" w:hAnsiTheme="majorHAnsi" w:cstheme="majorHAnsi"/>
         </w:rPr>
-        <w:t>k</w:t>
-      </w:r>
-      <w:r>
-        <w:rPr>
-          <w:rFonts w:asciiTheme="majorHAnsi" w:hAnsiTheme="majorHAnsi" w:cstheme="majorHAnsi"/>
-        </w:rPr>
-        <w:t>á zátěž je velice užitečné zařízení při měření výkonových prvků</w:t>
-      </w:r>
-      <w:r>
-        <w:rPr>
-          <w:rFonts w:asciiTheme="majorHAnsi" w:hAnsiTheme="majorHAnsi" w:cstheme="majorHAnsi"/>
-        </w:rPr>
-        <w:t xml:space="preserve"> a zdrojů</w:t>
-      </w:r>
-      <w:r>
-        <w:rPr>
-          <w:rFonts w:asciiTheme="majorHAnsi" w:hAnsiTheme="majorHAnsi" w:cstheme="majorHAnsi"/>
-        </w:rPr>
-        <w:t>.</w:t>
-      </w:r>
-    </w:p>
-    <w:p>
-      <w:pPr>
-        <w:ind w:left="705"/>
-        <w:rPr>
-          <w:rFonts w:asciiTheme="majorHAnsi" w:hAnsiTheme="majorHAnsi" w:cstheme="majorHAnsi"/>
-        </w:rPr>
       </w:pPr>
     </w:p>
     <w:sectPr>
-      <w:footerReference w:type="default" r:id="rId12"/>
+      <w:footerReference w:type="default" r:id="rId16"/>
       <w:pgSz w:w="11906" w:h="16838" w:code="9"/>
       <w:pgMar w:top="737" w:right="720" w:bottom="737" w:left="720" w:header="113" w:footer="227" w:gutter="0"/>
       <w:pgBorders w:offsetFrom="page">
@@ -1500,6 +1221,92 @@
 <file path=word/numbering.xml><?xml version="1.0" encoding="utf-8"?>
 <w:numbering xmlns:wpc="http://schemas.microsoft.com/office/word/2010/wordprocessingCanvas" xmlns:cx="http://schemas.microsoft.com/office/drawing/2014/chartex" xmlns:cx1="http://schemas.microsoft.com/office/drawing/2015/9/8/chartex" xmlns:cx2="http://schemas.microsoft.com/office/drawing/2015/10/21/chartex" xmlns:cx3="http://schemas.microsoft.com/office/drawing/2016/5/9/chartex" xmlns:cx4="http://schemas.microsoft.com/office/drawing/2016/5/10/chartex" xmlns:cx5="http://schemas.microsoft.com/office/drawing/2016/5/11/chartex" xmlns:cx6="http://schemas.microsoft.com/office/drawing/2016/5/12/chartex" xmlns:cx7="http://schemas.microsoft.com/office/drawing/2016/5/13/chartex" xmlns:cx8="http://schemas.microsoft.com/office/drawing/2016/5/14/chartex" xmlns:mc="http://schemas.openxmlformats.org/markup-compatibility/2006" xmlns:aink="http://schemas.microsoft.com/office/drawing/2016/ink" xmlns:am3d="http://schemas.microsoft.com/office/drawing/2017/model3d" xmlns:o="urn:schemas-microsoft-com:office:office" xmlns:r="http://schemas.openxmlformats.org/officeDocument/2006/relationships" xmlns:m="http://schemas.openxmlformats.org/officeDocument/2006/math" xmlns:v="urn:schemas-microsoft-com:vml" xmlns:wp14="http://schemas.microsoft.com/office/word/2010/wordprocessingDrawing" xmlns:wp="http://schemas.openxmlformats.org/drawingml/2006/wordprocessingDrawing" xmlns:w10="urn:schemas-microsoft-com:office:word" xmlns:w="http://schemas.openxmlformats.org/wordprocessingml/2006/main" xmlns:w14="http://schemas.microsoft.com/office/word/2010/wordml" xmlns:w15="http://schemas.microsoft.com/office/word/2012/wordml" xmlns:w16cid="http://schemas.microsoft.com/office/word/2016/wordml/cid" xmlns:w16se="http://schemas.microsoft.com/office/word/2015/wordml/symex" xmlns:wpg="http://schemas.microsoft.com/office/word/2010/wordprocessingGroup" xmlns:wpi="http://schemas.microsoft.com/office/word/2010/wordprocessingInk" xmlns:wne="http://schemas.microsoft.com/office/word/2006/wordml" xmlns:wps="http://schemas.microsoft.com/office/word/2010/wordprocessingShape" mc:Ignorable="w14 w15 w16se w16cid wp14">
   <w:abstractNum w:abstractNumId="0" w15:restartNumberingAfterBreak="0">
+    <w:nsid w:val="08041F54"/>
+    <w:multiLevelType w:val="hybridMultilevel"/>
+    <w:tmpl w:val="29B458D2"/>
+    <w:lvl w:ilvl="0" w:tplc="0405000F">
+      <w:start w:val="1"/>
+      <w:numFmt w:val="decimal"/>
+      <w:lvlText w:val="%1."/>
+      <w:lvlJc w:val="left"/>
+      <w:pPr>
+        <w:ind w:left="1423" w:hanging="360"/>
+      </w:pPr>
+    </w:lvl>
+    <w:lvl w:ilvl="1" w:tplc="04050019" w:tentative="1">
+      <w:start w:val="1"/>
+      <w:numFmt w:val="lowerLetter"/>
+      <w:lvlText w:val="%2."/>
+      <w:lvlJc w:val="left"/>
+      <w:pPr>
+        <w:ind w:left="2143" w:hanging="360"/>
+      </w:pPr>
+    </w:lvl>
+    <w:lvl w:ilvl="2" w:tplc="0405001B" w:tentative="1">
+      <w:start w:val="1"/>
+      <w:numFmt w:val="lowerRoman"/>
+      <w:lvlText w:val="%3."/>
+      <w:lvlJc w:val="right"/>
+      <w:pPr>
+        <w:ind w:left="2863" w:hanging="180"/>
+      </w:pPr>
+    </w:lvl>
+    <w:lvl w:ilvl="3" w:tplc="0405000F" w:tentative="1">
+      <w:start w:val="1"/>
+      <w:numFmt w:val="decimal"/>
+      <w:lvlText w:val="%4."/>
+      <w:lvlJc w:val="left"/>
+      <w:pPr>
+        <w:ind w:left="3583" w:hanging="360"/>
+      </w:pPr>
+    </w:lvl>
+    <w:lvl w:ilvl="4" w:tplc="04050019" w:tentative="1">
+      <w:start w:val="1"/>
+      <w:numFmt w:val="lowerLetter"/>
+      <w:lvlText w:val="%5."/>
+      <w:lvlJc w:val="left"/>
+      <w:pPr>
+        <w:ind w:left="4303" w:hanging="360"/>
+      </w:pPr>
+    </w:lvl>
+    <w:lvl w:ilvl="5" w:tplc="0405001B" w:tentative="1">
+      <w:start w:val="1"/>
+      <w:numFmt w:val="lowerRoman"/>
+      <w:lvlText w:val="%6."/>
+      <w:lvlJc w:val="right"/>
+      <w:pPr>
+        <w:ind w:left="5023" w:hanging="180"/>
+      </w:pPr>
+    </w:lvl>
+    <w:lvl w:ilvl="6" w:tplc="0405000F" w:tentative="1">
+      <w:start w:val="1"/>
+      <w:numFmt w:val="decimal"/>
+      <w:lvlText w:val="%7."/>
+      <w:lvlJc w:val="left"/>
+      <w:pPr>
+        <w:ind w:left="5743" w:hanging="360"/>
+      </w:pPr>
+    </w:lvl>
+    <w:lvl w:ilvl="7" w:tplc="04050019" w:tentative="1">
+      <w:start w:val="1"/>
+      <w:numFmt w:val="lowerLetter"/>
+      <w:lvlText w:val="%8."/>
+      <w:lvlJc w:val="left"/>
+      <w:pPr>
+        <w:ind w:left="6463" w:hanging="360"/>
+      </w:pPr>
+    </w:lvl>
+    <w:lvl w:ilvl="8" w:tplc="0405001B" w:tentative="1">
+      <w:start w:val="1"/>
+      <w:numFmt w:val="lowerRoman"/>
+      <w:lvlText w:val="%9."/>
+      <w:lvlJc w:val="right"/>
+      <w:pPr>
+        <w:ind w:left="7183" w:hanging="180"/>
+      </w:pPr>
+    </w:lvl>
+  </w:abstractNum>
+  <w:abstractNum w:abstractNumId="1" w15:restartNumberingAfterBreak="0">
     <w:nsid w:val="100015A5"/>
     <w:multiLevelType w:val="hybridMultilevel"/>
     <w:tmpl w:val="373EB860"/>
@@ -1612,7 +1419,7 @@
       </w:rPr>
     </w:lvl>
   </w:abstractNum>
-  <w:abstractNum w:abstractNumId="1" w15:restartNumberingAfterBreak="0">
+  <w:abstractNum w:abstractNumId="2" w15:restartNumberingAfterBreak="0">
     <w:nsid w:val="152F54A1"/>
     <w:multiLevelType w:val="hybridMultilevel"/>
     <w:tmpl w:val="B75A8002"/>
@@ -1725,7 +1532,7 @@
       </w:rPr>
     </w:lvl>
   </w:abstractNum>
-  <w:abstractNum w:abstractNumId="2" w15:restartNumberingAfterBreak="0">
+  <w:abstractNum w:abstractNumId="3" w15:restartNumberingAfterBreak="0">
     <w:nsid w:val="19A80364"/>
     <w:multiLevelType w:val="hybridMultilevel"/>
     <w:tmpl w:val="A1165E32"/>
@@ -1811,7 +1618,7 @@
       </w:pPr>
     </w:lvl>
   </w:abstractNum>
-  <w:abstractNum w:abstractNumId="3" w15:restartNumberingAfterBreak="0">
+  <w:abstractNum w:abstractNumId="4" w15:restartNumberingAfterBreak="0">
     <w:nsid w:val="210046D9"/>
     <w:multiLevelType w:val="hybridMultilevel"/>
     <w:tmpl w:val="8D383DD4"/>
@@ -1924,7 +1731,7 @@
       </w:rPr>
     </w:lvl>
   </w:abstractNum>
-  <w:abstractNum w:abstractNumId="4" w15:restartNumberingAfterBreak="0">
+  <w:abstractNum w:abstractNumId="5" w15:restartNumberingAfterBreak="0">
     <w:nsid w:val="23E656CB"/>
     <w:multiLevelType w:val="hybridMultilevel"/>
     <w:tmpl w:val="FD240E86"/>
@@ -2037,7 +1844,7 @@
       </w:rPr>
     </w:lvl>
   </w:abstractNum>
-  <w:abstractNum w:abstractNumId="5" w15:restartNumberingAfterBreak="0">
+  <w:abstractNum w:abstractNumId="6" w15:restartNumberingAfterBreak="0">
     <w:nsid w:val="29C51E59"/>
     <w:multiLevelType w:val="hybridMultilevel"/>
     <w:tmpl w:val="48BEFAC6"/>
@@ -2126,7 +1933,7 @@
       </w:pPr>
     </w:lvl>
   </w:abstractNum>
-  <w:abstractNum w:abstractNumId="6" w15:restartNumberingAfterBreak="0">
+  <w:abstractNum w:abstractNumId="7" w15:restartNumberingAfterBreak="0">
     <w:nsid w:val="358974C9"/>
     <w:multiLevelType w:val="hybridMultilevel"/>
     <w:tmpl w:val="042A1B54"/>
@@ -2239,7 +2046,7 @@
       </w:rPr>
     </w:lvl>
   </w:abstractNum>
-  <w:abstractNum w:abstractNumId="7" w15:restartNumberingAfterBreak="0">
+  <w:abstractNum w:abstractNumId="8" w15:restartNumberingAfterBreak="0">
     <w:nsid w:val="4F775F73"/>
     <w:multiLevelType w:val="hybridMultilevel"/>
     <w:tmpl w:val="FD84691E"/>
@@ -2352,7 +2159,7 @@
       </w:rPr>
     </w:lvl>
   </w:abstractNum>
-  <w:abstractNum w:abstractNumId="8" w15:restartNumberingAfterBreak="0">
+  <w:abstractNum w:abstractNumId="9" w15:restartNumberingAfterBreak="0">
     <w:nsid w:val="60141A10"/>
     <w:multiLevelType w:val="hybridMultilevel"/>
     <w:tmpl w:val="367C9F44"/>
@@ -2465,7 +2272,7 @@
       </w:rPr>
     </w:lvl>
   </w:abstractNum>
-  <w:abstractNum w:abstractNumId="9" w15:restartNumberingAfterBreak="0">
+  <w:abstractNum w:abstractNumId="10" w15:restartNumberingAfterBreak="0">
     <w:nsid w:val="679341EF"/>
     <w:multiLevelType w:val="hybridMultilevel"/>
     <w:tmpl w:val="3CF4BA8A"/>
@@ -2578,7 +2385,7 @@
       </w:rPr>
     </w:lvl>
   </w:abstractNum>
-  <w:abstractNum w:abstractNumId="10" w15:restartNumberingAfterBreak="0">
+  <w:abstractNum w:abstractNumId="11" w15:restartNumberingAfterBreak="0">
     <w:nsid w:val="6B4E5EA4"/>
     <w:multiLevelType w:val="hybridMultilevel"/>
     <w:tmpl w:val="1390CAE8"/>
@@ -2691,38 +2498,130 @@
       </w:rPr>
     </w:lvl>
   </w:abstractNum>
+  <w:abstractNum w:abstractNumId="12" w15:restartNumberingAfterBreak="0">
+    <w:nsid w:val="7A4617F8"/>
+    <w:multiLevelType w:val="hybridMultilevel"/>
+    <w:tmpl w:val="90AC79CC"/>
+    <w:lvl w:ilvl="0" w:tplc="0405000F">
+      <w:start w:val="1"/>
+      <w:numFmt w:val="decimal"/>
+      <w:lvlText w:val="%1."/>
+      <w:lvlJc w:val="left"/>
+      <w:pPr>
+        <w:ind w:left="1423" w:hanging="360"/>
+      </w:pPr>
+    </w:lvl>
+    <w:lvl w:ilvl="1" w:tplc="04050019" w:tentative="1">
+      <w:start w:val="1"/>
+      <w:numFmt w:val="lowerLetter"/>
+      <w:lvlText w:val="%2."/>
+      <w:lvlJc w:val="left"/>
+      <w:pPr>
+        <w:ind w:left="2143" w:hanging="360"/>
+      </w:pPr>
+    </w:lvl>
+    <w:lvl w:ilvl="2" w:tplc="0405001B" w:tentative="1">
+      <w:start w:val="1"/>
+      <w:numFmt w:val="lowerRoman"/>
+      <w:lvlText w:val="%3."/>
+      <w:lvlJc w:val="right"/>
+      <w:pPr>
+        <w:ind w:left="2863" w:hanging="180"/>
+      </w:pPr>
+    </w:lvl>
+    <w:lvl w:ilvl="3" w:tplc="0405000F" w:tentative="1">
+      <w:start w:val="1"/>
+      <w:numFmt w:val="decimal"/>
+      <w:lvlText w:val="%4."/>
+      <w:lvlJc w:val="left"/>
+      <w:pPr>
+        <w:ind w:left="3583" w:hanging="360"/>
+      </w:pPr>
+    </w:lvl>
+    <w:lvl w:ilvl="4" w:tplc="04050019" w:tentative="1">
+      <w:start w:val="1"/>
+      <w:numFmt w:val="lowerLetter"/>
+      <w:lvlText w:val="%5."/>
+      <w:lvlJc w:val="left"/>
+      <w:pPr>
+        <w:ind w:left="4303" w:hanging="360"/>
+      </w:pPr>
+    </w:lvl>
+    <w:lvl w:ilvl="5" w:tplc="0405001B" w:tentative="1">
+      <w:start w:val="1"/>
+      <w:numFmt w:val="lowerRoman"/>
+      <w:lvlText w:val="%6."/>
+      <w:lvlJc w:val="right"/>
+      <w:pPr>
+        <w:ind w:left="5023" w:hanging="180"/>
+      </w:pPr>
+    </w:lvl>
+    <w:lvl w:ilvl="6" w:tplc="0405000F" w:tentative="1">
+      <w:start w:val="1"/>
+      <w:numFmt w:val="decimal"/>
+      <w:lvlText w:val="%7."/>
+      <w:lvlJc w:val="left"/>
+      <w:pPr>
+        <w:ind w:left="5743" w:hanging="360"/>
+      </w:pPr>
+    </w:lvl>
+    <w:lvl w:ilvl="7" w:tplc="04050019" w:tentative="1">
+      <w:start w:val="1"/>
+      <w:numFmt w:val="lowerLetter"/>
+      <w:lvlText w:val="%8."/>
+      <w:lvlJc w:val="left"/>
+      <w:pPr>
+        <w:ind w:left="6463" w:hanging="360"/>
+      </w:pPr>
+    </w:lvl>
+    <w:lvl w:ilvl="8" w:tplc="0405001B" w:tentative="1">
+      <w:start w:val="1"/>
+      <w:numFmt w:val="lowerRoman"/>
+      <w:lvlText w:val="%9."/>
+      <w:lvlJc w:val="right"/>
+      <w:pPr>
+        <w:ind w:left="7183" w:hanging="180"/>
+      </w:pPr>
+    </w:lvl>
+  </w:abstractNum>
   <w:num w:numId="1">
-    <w:abstractNumId w:val="0"/>
+    <w:abstractNumId w:val="1"/>
   </w:num>
   <w:num w:numId="2">
-    <w:abstractNumId w:val="1"/>
+    <w:abstractNumId w:val="2"/>
   </w:num>
   <w:num w:numId="3">
+    <w:abstractNumId w:val="6"/>
+  </w:num>
+  <w:num w:numId="4">
+    <w:abstractNumId w:val="4"/>
+  </w:num>
+  <w:num w:numId="5">
+    <w:abstractNumId w:val="9"/>
+  </w:num>
+  <w:num w:numId="6">
+    <w:abstractNumId w:val="10"/>
+  </w:num>
+  <w:num w:numId="7">
     <w:abstractNumId w:val="5"/>
   </w:num>
-  <w:num w:numId="4">
+  <w:num w:numId="8">
+    <w:abstractNumId w:val="11"/>
+  </w:num>
+  <w:num w:numId="9">
     <w:abstractNumId w:val="3"/>
   </w:num>
-  <w:num w:numId="5">
+  <w:num w:numId="10">
     <w:abstractNumId w:val="8"/>
   </w:num>
-  <w:num w:numId="6">
-    <w:abstractNumId w:val="9"/>
-  </w:num>
-  <w:num w:numId="7">
-    <w:abstractNumId w:val="4"/>
-  </w:num>
-  <w:num w:numId="8">
-    <w:abstractNumId w:val="10"/>
-  </w:num>
-  <w:num w:numId="9">
-    <w:abstractNumId w:val="2"/>
-  </w:num>
-  <w:num w:numId="10">
+  <w:num w:numId="11">
     <w:abstractNumId w:val="7"/>
   </w:num>
-  <w:num w:numId="11">
-    <w:abstractNumId w:val="6"/>
+  <w:num w:numId="12">
+    <w:abstractNumId w:val="12"/>
+  </w:num>
+  <w:num w:numId="13">
+    <w:abstractNumId w:val="0"/>
   </w:num>
 </w:numbering>
 </file>
@@ -3222,6 +3121,7 @@
   <w:style w:type="character" w:default="1" w:styleId="Standardnpsmoodstavce">
     <w:name w:val="Default Paragraph Font"/>
     <w:uiPriority w:val="1"/>
+    <w:semiHidden/>
     <w:unhideWhenUsed/>
   </w:style>
   <w:style w:type="table" w:default="1" w:styleId="Normlntabulka">
@@ -3742,7 +3642,7 @@
 </file>
 
 <file path=customXml/itemProps1.xml><?xml version="1.0" encoding="utf-8"?>
-<ds:datastoreItem xmlns:ds="http://schemas.openxmlformats.org/officeDocument/2006/customXml" ds:itemID="{1D9E1587-4445-4C4C-A87C-58B71F8DDB21}">
+<ds:datastoreItem xmlns:ds="http://schemas.openxmlformats.org/officeDocument/2006/customXml" ds:itemID="{5BEFF087-35C0-437D-8332-F7378B930BBB}">
   <ds:schemaRefs>
     <ds:schemaRef ds:uri="http://schemas.openxmlformats.org/officeDocument/2006/bibliography"/>
   </ds:schemaRefs>

</xml_diff>